<commit_message>
Versión final para entrega del proyecto modular. Versión 1.0.
</commit_message>
<xml_diff>
--- a/archivos/Instrumentos.docx
+++ b/archivos/Instrumentos.docx
@@ -13,7 +13,7 @@
           <w:rFonts w:ascii="Arial" w:hAnsi="Arial" w:cs="Arial"/>
           <w:color w:val="000000"/>
         </w:rPr>
-        <w:t>Nombre de la escuela en cuestión</w:t>
+        <w:t>Proyecto B.O.C.A.</w:t>
       </w:r>
     </w:p>
     <w:p>
@@ -21,33 +21,66 @@
         <w:pStyle w:val="NormalWeb"/>
         <w:spacing w:before="240" w:beforeAutospacing="0" w:after="240" w:afterAutospacing="0"/>
         <w:jc w:val="center"/>
-      </w:pPr>
-      <w:r>
-        <w:rPr>
-          <w:rFonts w:ascii="Arial" w:hAnsi="Arial" w:cs="Arial"/>
-          <w:color w:val="000000"/>
-        </w:rPr>
-        <w:t>Orden de</w:t>
-      </w:r>
-      <w:r>
-        <w:rPr>
-          <w:rFonts w:ascii="Arial" w:hAnsi="Arial" w:cs="Arial"/>
-          <w:color w:val="000000"/>
-        </w:rPr>
-        <w:t xml:space="preserve"> pago para el préstamo de instrumento</w:t>
-      </w:r>
-    </w:p>
-    <w:p>
-      <w:pPr>
-        <w:pStyle w:val="NormalWeb"/>
-        <w:spacing w:before="240" w:beforeAutospacing="0" w:after="240" w:afterAutospacing="0"/>
-      </w:pPr>
-      <w:r>
-        <w:rPr>
-          <w:rFonts w:ascii="Arial" w:hAnsi="Arial" w:cs="Arial"/>
-          <w:color w:val="000000"/>
-        </w:rPr>
-        <w:t>Folio: (Folio del préstamo)</w:t>
+        <w:rPr>
+          <w:rFonts w:ascii="Arial" w:hAnsi="Arial" w:cs="Arial"/>
+          <w:color w:val="000000"/>
+        </w:rPr>
+      </w:pPr>
+      <w:r>
+        <w:rPr>
+          <w:rFonts w:ascii="Arial" w:hAnsi="Arial" w:cs="Arial"/>
+          <w:color w:val="000000"/>
+        </w:rPr>
+        <w:t>Orden de pago para el préstamo de instrumento</w:t>
+      </w:r>
+    </w:p>
+    <w:p>
+      <w:pPr>
+        <w:pStyle w:val="NormalWeb"/>
+        <w:spacing w:before="240" w:beforeAutospacing="0" w:after="240" w:afterAutospacing="0"/>
+        <w:jc w:val="center"/>
+      </w:pPr>
+    </w:p>
+    <w:p>
+      <w:pPr>
+        <w:pStyle w:val="NormalWeb"/>
+        <w:spacing w:before="240" w:beforeAutospacing="0" w:after="240" w:afterAutospacing="0"/>
+        <w:rPr>
+          <w:u w:val="single"/>
+        </w:rPr>
+      </w:pPr>
+      <w:r>
+        <w:rPr>
+          <w:rFonts w:ascii="Arial" w:hAnsi="Arial" w:cs="Arial"/>
+          <w:color w:val="000000"/>
+        </w:rPr>
+        <w:t xml:space="preserve">Folio: </w:t>
+      </w:r>
+    </w:p>
+    <w:p>
+      <w:pPr>
+        <w:pStyle w:val="NormalWeb"/>
+        <w:spacing w:before="240" w:beforeAutospacing="0" w:after="240" w:afterAutospacing="0"/>
+      </w:pPr>
+      <w:r>
+        <w:rPr>
+          <w:rFonts w:ascii="Arial" w:hAnsi="Arial" w:cs="Arial"/>
+          <w:color w:val="000000"/>
+        </w:rPr>
+        <w:t>El alumno se compromete a darle los cuidados requeridos al instrumento en cuestión. Cualquier accidente, defecto o causa que impida al alumno entregar el instrumento tal y como se lo entrego será cubierto por el mismo alumno, teniendo que pagar una cuota o el instrumento nuevo según la situación. El instrumento se prestará de manera indefinida al alumno una vez realice su pago correspondiente.</w:t>
+      </w:r>
+    </w:p>
+    <w:p>
+      <w:pPr>
+        <w:pStyle w:val="NormalWeb"/>
+        <w:spacing w:before="240" w:beforeAutospacing="0" w:after="240" w:afterAutospacing="0"/>
+      </w:pPr>
+      <w:r>
+        <w:rPr>
+          <w:rFonts w:ascii="Arial" w:hAnsi="Arial" w:cs="Arial"/>
+          <w:color w:val="000000"/>
+        </w:rPr>
+        <w:t>El alumno tendrá que presentar el instrumento cada semana para comprobar que se encuentra en óptimas condiciones y será devuelto una vez que el alumno termine sus estudios o decida suspenderlos de manera indefinida/permanente.</w:t>
       </w:r>
     </w:p>
     <w:p>
@@ -73,124 +106,60 @@
           <w:rFonts w:ascii="Arial" w:hAnsi="Arial" w:cs="Arial"/>
           <w:color w:val="000000"/>
         </w:rPr>
-        <w:t>El alumno se compromete a darle los cuidados requeridos al instrumento en cuestión. Cualquier accidente, defecto o causa que impida al alumno entregar el instrumento tal y como se lo entrego será cubierto por el mismo alumno, teniendo que pagar una cuota o el instrumento nuevo según la situación. El instrumento (nombre y tipo de instrumento) se prestará de manera indefinida al alumno (nombre del estudiante) una vez realice su pago correspondiente.</w:t>
-      </w:r>
-    </w:p>
-    <w:p>
-      <w:pPr>
-        <w:pStyle w:val="NormalWeb"/>
-        <w:spacing w:before="240" w:beforeAutospacing="0" w:after="240" w:afterAutospacing="0"/>
-      </w:pPr>
-      <w:r>
-        <w:rPr>
-          <w:rFonts w:ascii="Arial" w:hAnsi="Arial" w:cs="Arial"/>
-          <w:color w:val="000000"/>
-        </w:rPr>
-        <w:t> </w:t>
-      </w:r>
-    </w:p>
-    <w:p>
-      <w:pPr>
-        <w:pStyle w:val="NormalWeb"/>
-        <w:spacing w:before="240" w:beforeAutospacing="0" w:after="240" w:afterAutospacing="0"/>
-      </w:pPr>
-      <w:r>
-        <w:rPr>
-          <w:rFonts w:ascii="Arial" w:hAnsi="Arial" w:cs="Arial"/>
-          <w:color w:val="000000"/>
-        </w:rPr>
-        <w:t>El alumno tendrá que presentar el instrumento cada semana para comprobar que se encuentra en óptimas condiciones y será devuelto una vez que el alumno termine sus estudios o decida suspenderlos de manera indefinida/permanente.</w:t>
-      </w:r>
-    </w:p>
-    <w:p>
-      <w:pPr>
-        <w:pStyle w:val="NormalWeb"/>
-        <w:spacing w:before="240" w:beforeAutospacing="0" w:after="240" w:afterAutospacing="0"/>
-      </w:pPr>
-      <w:r>
-        <w:rPr>
-          <w:rFonts w:ascii="Arial" w:hAnsi="Arial" w:cs="Arial"/>
-          <w:color w:val="000000"/>
-        </w:rPr>
-        <w:t> </w:t>
-      </w:r>
-    </w:p>
-    <w:p>
-      <w:pPr>
-        <w:pStyle w:val="NormalWeb"/>
-        <w:spacing w:before="240" w:beforeAutospacing="0" w:after="240" w:afterAutospacing="0"/>
-      </w:pPr>
-      <w:r>
-        <w:rPr>
-          <w:rFonts w:ascii="Arial" w:hAnsi="Arial" w:cs="Arial"/>
-          <w:color w:val="000000"/>
-        </w:rPr>
-        <w:t>(Nombre del alumno)</w:t>
-      </w:r>
-    </w:p>
-    <w:p>
-      <w:pPr>
-        <w:pStyle w:val="NormalWeb"/>
-        <w:spacing w:before="240" w:beforeAutospacing="0" w:after="240" w:afterAutospacing="0"/>
-      </w:pPr>
-      <w:r>
-        <w:rPr>
-          <w:rFonts w:ascii="Arial" w:hAnsi="Arial" w:cs="Arial"/>
-          <w:color w:val="000000"/>
-        </w:rPr>
-        <w:t>(Código)</w:t>
-      </w:r>
-    </w:p>
-    <w:p>
-      <w:pPr>
-        <w:pStyle w:val="NormalWeb"/>
-        <w:spacing w:before="240" w:beforeAutospacing="0" w:after="240" w:afterAutospacing="0"/>
-      </w:pPr>
-      <w:r>
-        <w:rPr>
-          <w:rFonts w:ascii="Arial" w:hAnsi="Arial" w:cs="Arial"/>
-          <w:color w:val="000000"/>
-        </w:rPr>
-        <w:t> </w:t>
-      </w:r>
-    </w:p>
-    <w:p>
-      <w:pPr>
-        <w:pStyle w:val="NormalWeb"/>
-        <w:spacing w:before="240" w:beforeAutospacing="0" w:after="240" w:afterAutospacing="0"/>
-      </w:pPr>
-      <w:r>
-        <w:rPr>
-          <w:rFonts w:ascii="Arial" w:hAnsi="Arial" w:cs="Arial"/>
-          <w:color w:val="000000"/>
-        </w:rPr>
-        <w:t>Pago no valido después de: (Fecha de una semana después de solicitar el préstamo)</w:t>
-      </w:r>
-    </w:p>
-    <w:p>
-      <w:pPr>
-        <w:pStyle w:val="NormalWeb"/>
-        <w:spacing w:before="240" w:beforeAutospacing="0" w:after="240" w:afterAutospacing="0"/>
-      </w:pPr>
-      <w:r>
-        <w:rPr>
-          <w:rFonts w:ascii="Arial" w:hAnsi="Arial" w:cs="Arial"/>
-          <w:color w:val="000000"/>
-        </w:rPr>
-        <w:t> </w:t>
-      </w:r>
-    </w:p>
-    <w:p>
-      <w:pPr>
-        <w:pStyle w:val="NormalWeb"/>
-        <w:spacing w:before="240" w:beforeAutospacing="0" w:after="240" w:afterAutospacing="0"/>
-      </w:pPr>
-      <w:r>
-        <w:rPr>
-          <w:rFonts w:ascii="Arial" w:hAnsi="Arial" w:cs="Arial"/>
-          <w:color w:val="000000"/>
-        </w:rPr>
-        <w:t> Monto: (Por definir)</w:t>
+        <w:t>Nombre del alumno</w:t>
+      </w:r>
+      <w:r>
+        <w:rPr>
+          <w:rFonts w:ascii="Arial" w:hAnsi="Arial" w:cs="Arial"/>
+          <w:color w:val="000000"/>
+        </w:rPr>
+        <w:t>:</w:t>
+      </w:r>
+    </w:p>
+    <w:p>
+      <w:pPr>
+        <w:pStyle w:val="NormalWeb"/>
+        <w:spacing w:before="240" w:beforeAutospacing="0" w:after="240" w:afterAutospacing="0"/>
+      </w:pPr>
+      <w:r>
+        <w:rPr>
+          <w:rFonts w:ascii="Arial" w:hAnsi="Arial" w:cs="Arial"/>
+          <w:color w:val="000000"/>
+        </w:rPr>
+        <w:t>Código</w:t>
+      </w:r>
+      <w:r>
+        <w:rPr>
+          <w:rFonts w:ascii="Arial" w:hAnsi="Arial" w:cs="Arial"/>
+          <w:color w:val="000000"/>
+        </w:rPr>
+        <w:t>:</w:t>
+      </w:r>
+    </w:p>
+    <w:p>
+      <w:pPr>
+        <w:pStyle w:val="NormalWeb"/>
+        <w:spacing w:before="240" w:beforeAutospacing="0" w:after="240" w:afterAutospacing="0"/>
+      </w:pPr>
+      <w:r>
+        <w:rPr>
+          <w:rFonts w:ascii="Arial" w:hAnsi="Arial" w:cs="Arial"/>
+          <w:color w:val="000000"/>
+        </w:rPr>
+        <w:t xml:space="preserve">Pago no valido después de: </w:t>
+      </w:r>
+    </w:p>
+    <w:p>
+      <w:pPr>
+        <w:pStyle w:val="NormalWeb"/>
+        <w:spacing w:before="240" w:beforeAutospacing="0" w:after="240" w:afterAutospacing="0"/>
+      </w:pPr>
+      <w:r>
+        <w:rPr>
+          <w:rFonts w:ascii="Arial" w:hAnsi="Arial" w:cs="Arial"/>
+          <w:color w:val="000000"/>
+        </w:rPr>
+        <w:t xml:space="preserve"> Monto: </w:t>
       </w:r>
     </w:p>
     <w:p>
@@ -224,6 +193,105 @@
           <w:szCs w:val="24"/>
         </w:rPr>
       </w:pPr>
+    </w:p>
+    <w:p>
+      <w:pPr>
+        <w:rPr>
+          <w:rFonts w:ascii="Arial" w:hAnsi="Arial" w:cs="Arial"/>
+          <w:sz w:val="24"/>
+          <w:szCs w:val="24"/>
+        </w:rPr>
+      </w:pPr>
+    </w:p>
+    <w:p>
+      <w:pPr>
+        <w:rPr>
+          <w:rFonts w:ascii="Arial" w:hAnsi="Arial" w:cs="Arial"/>
+          <w:sz w:val="24"/>
+          <w:szCs w:val="24"/>
+        </w:rPr>
+      </w:pPr>
+    </w:p>
+    <w:p>
+      <w:pPr>
+        <w:rPr>
+          <w:rFonts w:ascii="Arial" w:hAnsi="Arial" w:cs="Arial"/>
+          <w:sz w:val="24"/>
+          <w:szCs w:val="24"/>
+        </w:rPr>
+      </w:pPr>
+    </w:p>
+    <w:p>
+      <w:pPr>
+        <w:rPr>
+          <w:rFonts w:ascii="Arial" w:hAnsi="Arial" w:cs="Arial"/>
+          <w:sz w:val="24"/>
+          <w:szCs w:val="24"/>
+        </w:rPr>
+      </w:pPr>
+    </w:p>
+    <w:p>
+      <w:pPr>
+        <w:rPr>
+          <w:rFonts w:ascii="Arial" w:hAnsi="Arial" w:cs="Arial"/>
+          <w:sz w:val="24"/>
+          <w:szCs w:val="24"/>
+        </w:rPr>
+      </w:pPr>
+    </w:p>
+    <w:p>
+      <w:pPr>
+        <w:rPr>
+          <w:rFonts w:ascii="Arial" w:hAnsi="Arial" w:cs="Arial"/>
+          <w:sz w:val="24"/>
+          <w:szCs w:val="24"/>
+        </w:rPr>
+      </w:pPr>
+    </w:p>
+    <w:p>
+      <w:pPr>
+        <w:rPr>
+          <w:rFonts w:ascii="Arial" w:hAnsi="Arial" w:cs="Arial"/>
+          <w:sz w:val="24"/>
+          <w:szCs w:val="24"/>
+        </w:rPr>
+      </w:pPr>
+    </w:p>
+    <w:p>
+      <w:pPr>
+        <w:jc w:val="center"/>
+        <w:rPr>
+          <w:rFonts w:ascii="Arial" w:hAnsi="Arial" w:cs="Arial"/>
+          <w:sz w:val="24"/>
+          <w:szCs w:val="24"/>
+        </w:rPr>
+      </w:pPr>
+      <w:r>
+        <w:rPr>
+          <w:rFonts w:ascii="Arial" w:hAnsi="Arial" w:cs="Arial"/>
+          <w:sz w:val="24"/>
+          <w:szCs w:val="24"/>
+        </w:rPr>
+        <w:t>______________________________</w:t>
+      </w:r>
+    </w:p>
+    <w:p>
+      <w:pPr>
+        <w:jc w:val="center"/>
+        <w:rPr>
+          <w:rFonts w:ascii="Arial" w:hAnsi="Arial" w:cs="Arial"/>
+          <w:sz w:val="24"/>
+          <w:szCs w:val="24"/>
+        </w:rPr>
+      </w:pPr>
+      <w:r>
+        <w:rPr>
+          <w:rFonts w:ascii="Arial" w:hAnsi="Arial" w:cs="Arial"/>
+          <w:sz w:val="24"/>
+          <w:szCs w:val="24"/>
+        </w:rPr>
+        <w:t>Firma del receptor</w:t>
+      </w:r>
     </w:p>
     <w:sectPr>
       <w:pgSz w:w="12240" w:h="15840"/>

</xml_diff>